<commit_message>
Chegando na primeira versão
</commit_message>
<xml_diff>
--- a/Python_ENEL_MD_FV_Base_16092022.docx
+++ b/Python_ENEL_MD_FV_Base_16092022.docx
@@ -4930,59 +4930,66 @@
         <w:t>capacidade de interrupção de acordo com o descrito nos projetos. O disjuntor deve atender a ABNT NBR 60497-2.</w:t>
       </w:r>
     </w:p>
+    <w:p>
+      <w:pPr>
+        <w:pStyle w:val="Ttulo1"/>
+      </w:pPr>
+      <w:bookmarkStart w:id="20" w:name="_Toc106787670"/>
+      <w:r>
+        <w:t xml:space="preserve"> </w:t>
+      </w:r>
+      <w:r>
+        <w:t>Relação de cargas instaladas e Demanda da instalação</w:t>
+      </w:r>
+      <w:bookmarkEnd w:id="20"/>
+    </w:p>
+    <w:p>
+      <w:pPr>
+        <w:pStyle w:val="Ttulo1"/>
+        <w:numPr>
+          <w:ilvl w:val="0"/>
+          <w:numId w:val="0"/>
+        </w:numPr>
+        <w:ind w:left="432" w:hanging="432"/>
+      </w:pPr>
+    </w:p>
     <w:tbl>
       <w:tblPr>
-        <w:tblpPr w:leftFromText="141" w:rightFromText="141" w:bottomFromText="160" w:vertAnchor="page" w:horzAnchor="margin" w:tblpXSpec="center" w:tblpY="10306"/>
-        <w:tblW w:w="10620" w:type="dxa"/>
-        <w:tblLayout w:type="fixed"/>
-        <w:tblCellMar>
-          <w:left w:w="70" w:type="dxa"/>
-          <w:right w:w="70" w:type="dxa"/>
-        </w:tblCellMar>
+        <w:tblStyle w:val="Tabelacomgrade"/>
+        <w:tblW w:w="0" w:type="auto"/>
+        <w:tblInd w:w="432" w:type="dxa"/>
         <w:tblLook w:val="04A0" w:firstRow="1" w:lastRow="0" w:firstColumn="1" w:lastColumn="0" w:noHBand="0" w:noVBand="1"/>
       </w:tblPr>
       <w:tblGrid>
-        <w:gridCol w:w="2074"/>
-        <w:gridCol w:w="2008"/>
-        <w:gridCol w:w="2015"/>
-        <w:gridCol w:w="1701"/>
-        <w:gridCol w:w="1047"/>
-        <w:gridCol w:w="1775"/>
+        <w:gridCol w:w="1371"/>
+        <w:gridCol w:w="1663"/>
+        <w:gridCol w:w="1767"/>
+        <w:gridCol w:w="1483"/>
+        <w:gridCol w:w="862"/>
+        <w:gridCol w:w="1483"/>
       </w:tblGrid>
       <w:tr>
-        <w:trPr>
-          <w:trHeight w:val="851"/>
-        </w:trPr>
         <w:tc>
           <w:tcPr>
-            <w:tcW w:w="2074" w:type="dxa"/>
-            <w:tcBorders>
-              <w:top w:val="single" w:sz="8" w:space="0" w:color="auto"/>
-              <w:left w:val="single" w:sz="8" w:space="0" w:color="auto"/>
-              <w:bottom w:val="single" w:sz="8" w:space="0" w:color="auto"/>
-              <w:right w:val="single" w:sz="4" w:space="0" w:color="auto"/>
-            </w:tcBorders>
+            <w:tcW w:w="2155" w:type="dxa"/>
             <w:shd w:val="clear" w:color="auto" w:fill="2F5496" w:themeFill="accent1" w:themeFillShade="BF"/>
-            <w:noWrap/>
             <w:vAlign w:val="center"/>
-            <w:hideMark/>
           </w:tcPr>
           <w:p>
             <w:pPr>
-              <w:spacing w:after="0" w:line="240" w:lineRule="auto"/>
+              <w:pStyle w:val="Ttulo1"/>
+              <w:numPr>
+                <w:ilvl w:val="0"/>
+                <w:numId w:val="0"/>
+              </w:numPr>
+              <w:outlineLvl w:val="0"/>
+              <w:rPr>
+                <w:szCs w:val="20"/>
+              </w:rPr>
+            </w:pPr>
+            <w:r>
               <w:rPr>
                 <w:rFonts w:eastAsia="Times New Roman" w:cs="Arial"/>
-                <w:b/>
-                <w:bCs/>
-                <w:color w:val="FFFFFF" w:themeColor="background1"/>
-                <w:lang w:eastAsia="pt-BR"/>
-              </w:rPr>
-            </w:pPr>
-            <w:bookmarkStart w:id="20" w:name="_Toc106787670"/>
-            <w:r>
-              <w:rPr>
-                <w:rFonts w:eastAsia="Times New Roman" w:cs="Arial"/>
-                <w:b/>
                 <w:bCs/>
                 <w:color w:val="FFFFFF" w:themeColor="background1"/>
                 <w:lang w:eastAsia="pt-BR"/>
@@ -4993,34 +5000,25 @@
         </w:tc>
         <w:tc>
           <w:tcPr>
-            <w:tcW w:w="2008" w:type="dxa"/>
-            <w:tcBorders>
-              <w:top w:val="single" w:sz="8" w:space="0" w:color="auto"/>
-              <w:left w:val="single" w:sz="4" w:space="0" w:color="auto"/>
-              <w:bottom w:val="single" w:sz="8" w:space="0" w:color="auto"/>
-              <w:right w:val="single" w:sz="4" w:space="0" w:color="auto"/>
-            </w:tcBorders>
+            <w:tcW w:w="1438" w:type="dxa"/>
             <w:shd w:val="clear" w:color="auto" w:fill="2F5496" w:themeFill="accent1" w:themeFillShade="BF"/>
-            <w:noWrap/>
             <w:vAlign w:val="center"/>
-            <w:hideMark/>
           </w:tcPr>
           <w:p>
             <w:pPr>
-              <w:spacing w:after="0" w:line="240" w:lineRule="auto"/>
-              <w:jc w:val="center"/>
+              <w:pStyle w:val="Ttulo1"/>
+              <w:numPr>
+                <w:ilvl w:val="0"/>
+                <w:numId w:val="0"/>
+              </w:numPr>
+              <w:outlineLvl w:val="0"/>
+              <w:rPr>
+                <w:szCs w:val="20"/>
+              </w:rPr>
+            </w:pPr>
+            <w:r>
               <w:rPr>
                 <w:rFonts w:eastAsia="Times New Roman" w:cs="Arial"/>
-                <w:b/>
-                <w:bCs/>
-                <w:color w:val="FFFFFF" w:themeColor="background1"/>
-                <w:lang w:eastAsia="pt-BR"/>
-              </w:rPr>
-            </w:pPr>
-            <w:r>
-              <w:rPr>
-                <w:rFonts w:eastAsia="Times New Roman" w:cs="Arial"/>
-                <w:b/>
                 <w:bCs/>
                 <w:color w:val="FFFFFF" w:themeColor="background1"/>
                 <w:lang w:eastAsia="pt-BR"/>
@@ -5031,43 +5029,34 @@
         </w:tc>
         <w:tc>
           <w:tcPr>
-            <w:tcW w:w="2015" w:type="dxa"/>
-            <w:tcBorders>
-              <w:top w:val="single" w:sz="8" w:space="0" w:color="auto"/>
-              <w:left w:val="single" w:sz="4" w:space="0" w:color="auto"/>
-              <w:bottom w:val="single" w:sz="8" w:space="0" w:color="auto"/>
-              <w:right w:val="single" w:sz="4" w:space="0" w:color="auto"/>
-            </w:tcBorders>
+            <w:tcW w:w="1438" w:type="dxa"/>
             <w:shd w:val="clear" w:color="auto" w:fill="2F5496" w:themeFill="accent1" w:themeFillShade="BF"/>
             <w:vAlign w:val="center"/>
-            <w:hideMark/>
           </w:tcPr>
           <w:p>
             <w:pPr>
-              <w:spacing w:after="0" w:line="240" w:lineRule="auto"/>
-              <w:jc w:val="center"/>
+              <w:pStyle w:val="Ttulo1"/>
+              <w:numPr>
+                <w:ilvl w:val="0"/>
+                <w:numId w:val="0"/>
+              </w:numPr>
+              <w:outlineLvl w:val="0"/>
+              <w:rPr>
+                <w:szCs w:val="20"/>
+              </w:rPr>
+            </w:pPr>
+            <w:r>
               <w:rPr>
                 <w:rFonts w:eastAsia="Times New Roman" w:cs="Arial"/>
-                <w:b/>
                 <w:bCs/>
                 <w:color w:val="FFFFFF" w:themeColor="background1"/>
                 <w:lang w:eastAsia="pt-BR"/>
               </w:rPr>
-            </w:pPr>
+              <w:t>Potência</w:t>
+            </w:r>
             <w:r>
               <w:rPr>
                 <w:rFonts w:eastAsia="Times New Roman" w:cs="Arial"/>
-                <w:b/>
-                <w:bCs/>
-                <w:color w:val="FFFFFF" w:themeColor="background1"/>
-                <w:lang w:eastAsia="pt-BR"/>
-              </w:rPr>
-              <w:t>Potência</w:t>
-            </w:r>
-            <w:r>
-              <w:rPr>
-                <w:rFonts w:eastAsia="Times New Roman" w:cs="Arial"/>
-                <w:b/>
                 <w:bCs/>
                 <w:color w:val="FFFFFF" w:themeColor="background1"/>
                 <w:lang w:eastAsia="pt-BR"/>
@@ -5079,43 +5068,34 @@
         </w:tc>
         <w:tc>
           <w:tcPr>
-            <w:tcW w:w="1701" w:type="dxa"/>
-            <w:tcBorders>
-              <w:top w:val="single" w:sz="8" w:space="0" w:color="auto"/>
-              <w:left w:val="single" w:sz="4" w:space="0" w:color="auto"/>
-              <w:bottom w:val="single" w:sz="8" w:space="0" w:color="auto"/>
-              <w:right w:val="single" w:sz="4" w:space="0" w:color="auto"/>
-            </w:tcBorders>
+            <w:tcW w:w="1438" w:type="dxa"/>
             <w:shd w:val="clear" w:color="auto" w:fill="2F5496" w:themeFill="accent1" w:themeFillShade="BF"/>
             <w:vAlign w:val="center"/>
-            <w:hideMark/>
           </w:tcPr>
           <w:p>
             <w:pPr>
-              <w:spacing w:after="0" w:line="240" w:lineRule="auto"/>
-              <w:jc w:val="center"/>
+              <w:pStyle w:val="Ttulo1"/>
+              <w:numPr>
+                <w:ilvl w:val="0"/>
+                <w:numId w:val="0"/>
+              </w:numPr>
+              <w:outlineLvl w:val="0"/>
+              <w:rPr>
+                <w:szCs w:val="20"/>
+              </w:rPr>
+            </w:pPr>
+            <w:r>
               <w:rPr>
                 <w:rFonts w:eastAsia="Times New Roman" w:cs="Arial"/>
-                <w:b/>
                 <w:bCs/>
                 <w:color w:val="FFFFFF" w:themeColor="background1"/>
                 <w:lang w:eastAsia="pt-BR"/>
               </w:rPr>
-            </w:pPr>
+              <w:t xml:space="preserve">Potência Ativa </w:t>
+            </w:r>
             <w:r>
               <w:rPr>
                 <w:rFonts w:eastAsia="Times New Roman" w:cs="Arial"/>
-                <w:b/>
-                <w:bCs/>
-                <w:color w:val="FFFFFF" w:themeColor="background1"/>
-                <w:lang w:eastAsia="pt-BR"/>
-              </w:rPr>
-              <w:t xml:space="preserve">Potência Ativa </w:t>
-            </w:r>
-            <w:r>
-              <w:rPr>
-                <w:rFonts w:eastAsia="Times New Roman" w:cs="Arial"/>
-                <w:b/>
                 <w:bCs/>
                 <w:color w:val="FFFFFF" w:themeColor="background1"/>
                 <w:lang w:eastAsia="pt-BR"/>
@@ -5127,54 +5107,44 @@
         </w:tc>
         <w:tc>
           <w:tcPr>
-            <w:tcW w:w="1047" w:type="dxa"/>
-            <w:tcBorders>
-              <w:top w:val="single" w:sz="8" w:space="0" w:color="auto"/>
-              <w:left w:val="single" w:sz="4" w:space="0" w:color="auto"/>
-              <w:bottom w:val="single" w:sz="8" w:space="0" w:color="auto"/>
-              <w:right w:val="single" w:sz="4" w:space="0" w:color="auto"/>
-            </w:tcBorders>
+            <w:tcW w:w="1438" w:type="dxa"/>
             <w:shd w:val="clear" w:color="auto" w:fill="2F5496" w:themeFill="accent1" w:themeFillShade="BF"/>
             <w:vAlign w:val="center"/>
-            <w:hideMark/>
           </w:tcPr>
           <w:p>
             <w:pPr>
-              <w:spacing w:after="0" w:line="240" w:lineRule="auto"/>
-              <w:jc w:val="center"/>
+              <w:pStyle w:val="Ttulo1"/>
+              <w:numPr>
+                <w:ilvl w:val="0"/>
+                <w:numId w:val="0"/>
+              </w:numPr>
+              <w:outlineLvl w:val="0"/>
+              <w:rPr>
+                <w:szCs w:val="20"/>
+              </w:rPr>
+            </w:pPr>
+            <w:r>
               <w:rPr>
                 <w:rFonts w:eastAsia="Times New Roman" w:cs="Arial"/>
-                <w:b/>
                 <w:bCs/>
                 <w:color w:val="FFFFFF" w:themeColor="background1"/>
                 <w:lang w:eastAsia="pt-BR"/>
               </w:rPr>
-            </w:pPr>
+              <w:t xml:space="preserve">Fator </w:t>
+            </w:r>
             <w:r>
               <w:rPr>
                 <w:rFonts w:eastAsia="Times New Roman" w:cs="Arial"/>
-                <w:b/>
                 <w:bCs/>
                 <w:color w:val="FFFFFF" w:themeColor="background1"/>
                 <w:lang w:eastAsia="pt-BR"/>
               </w:rPr>
-              <w:t xml:space="preserve">Fator </w:t>
-            </w:r>
-            <w:r>
-              <w:rPr>
-                <w:rFonts w:eastAsia="Times New Roman" w:cs="Arial"/>
-                <w:b/>
-                <w:bCs/>
-                <w:color w:val="FFFFFF" w:themeColor="background1"/>
-                <w:lang w:eastAsia="pt-BR"/>
-              </w:rPr>
               <w:br/>
               <w:t>de</w:t>
             </w:r>
             <w:r>
               <w:rPr>
                 <w:rFonts w:eastAsia="Times New Roman" w:cs="Arial"/>
-                <w:b/>
                 <w:bCs/>
                 <w:color w:val="FFFFFF" w:themeColor="background1"/>
                 <w:lang w:eastAsia="pt-BR"/>
@@ -5186,54 +5156,44 @@
         </w:tc>
         <w:tc>
           <w:tcPr>
-            <w:tcW w:w="1775" w:type="dxa"/>
-            <w:tcBorders>
-              <w:top w:val="single" w:sz="8" w:space="0" w:color="auto"/>
-              <w:left w:val="single" w:sz="4" w:space="0" w:color="auto"/>
-              <w:bottom w:val="single" w:sz="8" w:space="0" w:color="auto"/>
-              <w:right w:val="single" w:sz="8" w:space="0" w:color="auto"/>
-            </w:tcBorders>
+            <w:tcW w:w="1439" w:type="dxa"/>
             <w:shd w:val="clear" w:color="auto" w:fill="2F5496" w:themeFill="accent1" w:themeFillShade="BF"/>
             <w:vAlign w:val="center"/>
-            <w:hideMark/>
           </w:tcPr>
           <w:p>
             <w:pPr>
-              <w:spacing w:after="0" w:line="240" w:lineRule="auto"/>
-              <w:jc w:val="center"/>
+              <w:pStyle w:val="Ttulo1"/>
+              <w:numPr>
+                <w:ilvl w:val="0"/>
+                <w:numId w:val="0"/>
+              </w:numPr>
+              <w:outlineLvl w:val="0"/>
+              <w:rPr>
+                <w:szCs w:val="20"/>
+              </w:rPr>
+            </w:pPr>
+            <w:r>
               <w:rPr>
                 <w:rFonts w:eastAsia="Times New Roman" w:cs="Arial"/>
-                <w:b/>
                 <w:bCs/>
                 <w:color w:val="FFFFFF" w:themeColor="background1"/>
                 <w:lang w:eastAsia="pt-BR"/>
               </w:rPr>
-            </w:pPr>
+              <w:t xml:space="preserve">Potência </w:t>
+            </w:r>
             <w:r>
               <w:rPr>
                 <w:rFonts w:eastAsia="Times New Roman" w:cs="Arial"/>
-                <w:b/>
                 <w:bCs/>
                 <w:color w:val="FFFFFF" w:themeColor="background1"/>
                 <w:lang w:eastAsia="pt-BR"/>
               </w:rPr>
-              <w:t xml:space="preserve">Potência </w:t>
-            </w:r>
-            <w:r>
-              <w:rPr>
-                <w:rFonts w:eastAsia="Times New Roman" w:cs="Arial"/>
-                <w:b/>
-                <w:bCs/>
-                <w:color w:val="FFFFFF" w:themeColor="background1"/>
-                <w:lang w:eastAsia="pt-BR"/>
-              </w:rPr>
               <w:br/>
               <w:t>Aparente</w:t>
             </w:r>
             <w:r>
               <w:rPr>
                 <w:rFonts w:eastAsia="Times New Roman" w:cs="Arial"/>
-                <w:b/>
                 <w:bCs/>
                 <w:color w:val="FFFFFF" w:themeColor="background1"/>
                 <w:lang w:eastAsia="pt-BR"/>
@@ -5245,35 +5205,29 @@
         </w:tc>
       </w:tr>
       <w:tr>
-        <w:trPr>
-          <w:trHeight w:val="661"/>
-        </w:trPr>
         <w:tc>
           <w:tcPr>
-            <w:tcW w:w="2074" w:type="dxa"/>
-            <w:tcBorders>
-              <w:top w:val="single" w:sz="8" w:space="0" w:color="auto"/>
-              <w:left w:val="single" w:sz="8" w:space="0" w:color="auto"/>
-              <w:bottom w:val="single" w:sz="4" w:space="0" w:color="auto"/>
-              <w:right w:val="single" w:sz="4" w:space="0" w:color="auto"/>
-            </w:tcBorders>
-            <w:shd w:val="clear" w:color="auto" w:fill="D9E1F2"/>
-            <w:noWrap/>
-            <w:hideMark/>
+            <w:tcW w:w="2155" w:type="dxa"/>
           </w:tcPr>
           <w:p>
             <w:pPr>
-              <w:contextualSpacing/>
-              <w:jc w:val="left"/>
-              <w:rPr>
-                <w:rFonts w:eastAsia="Times New Roman" w:cs="Arial"/>
-                <w:color w:val="000000"/>
-                <w:lang w:eastAsia="pt-BR"/>
+              <w:pStyle w:val="Ttulo1"/>
+              <w:numPr>
+                <w:ilvl w:val="0"/>
+                <w:numId w:val="0"/>
+              </w:numPr>
+              <w:outlineLvl w:val="0"/>
+              <w:rPr>
+                <w:b w:val="0"/>
+                <w:bCs/>
+                <w:szCs w:val="20"/>
               </w:rPr>
             </w:pPr>
             <w:r>
               <w:rPr>
                 <w:rFonts w:cs="Arial"/>
+                <w:b w:val="0"/>
+                <w:bCs/>
               </w:rPr>
               <w:t>$</w:t>
             </w:r>
@@ -5281,6 +5235,8 @@
             <w:r>
               <w:rPr>
                 <w:rFonts w:cs="Arial"/>
+                <w:b w:val="0"/>
+                <w:bCs/>
               </w:rPr>
               <w:t>ModeloInversor</w:t>
             </w:r>
@@ -5289,30 +5245,27 @@
         </w:tc>
         <w:tc>
           <w:tcPr>
-            <w:tcW w:w="2008" w:type="dxa"/>
-            <w:tcBorders>
-              <w:top w:val="single" w:sz="8" w:space="0" w:color="auto"/>
-              <w:left w:val="single" w:sz="4" w:space="0" w:color="auto"/>
-              <w:bottom w:val="single" w:sz="4" w:space="0" w:color="auto"/>
-              <w:right w:val="single" w:sz="4" w:space="0" w:color="auto"/>
-            </w:tcBorders>
-            <w:shd w:val="clear" w:color="auto" w:fill="D9E1F2"/>
-            <w:noWrap/>
-            <w:hideMark/>
+            <w:tcW w:w="1438" w:type="dxa"/>
           </w:tcPr>
           <w:p>
             <w:pPr>
-              <w:spacing w:after="0"/>
-              <w:jc w:val="left"/>
-              <w:rPr>
-                <w:rFonts w:eastAsia="Times New Roman" w:cs="Arial"/>
-                <w:color w:val="000000"/>
-                <w:lang w:eastAsia="pt-BR"/>
+              <w:pStyle w:val="Ttulo1"/>
+              <w:numPr>
+                <w:ilvl w:val="0"/>
+                <w:numId w:val="0"/>
+              </w:numPr>
+              <w:outlineLvl w:val="0"/>
+              <w:rPr>
+                <w:b w:val="0"/>
+                <w:bCs/>
+                <w:szCs w:val="20"/>
               </w:rPr>
             </w:pPr>
             <w:r>
               <w:rPr>
                 <w:rFonts w:cs="Arial"/>
+                <w:b w:val="0"/>
+                <w:bCs/>
               </w:rPr>
               <w:t>$</w:t>
             </w:r>
@@ -5320,6 +5273,8 @@
             <w:r>
               <w:rPr>
                 <w:rFonts w:cs="Arial"/>
+                <w:b w:val="0"/>
+                <w:bCs/>
               </w:rPr>
               <w:t>QuantidadeInversor</w:t>
             </w:r>
@@ -5328,36 +5283,35 @@
         </w:tc>
         <w:tc>
           <w:tcPr>
-            <w:tcW w:w="2015" w:type="dxa"/>
-            <w:tcBorders>
-              <w:top w:val="single" w:sz="8" w:space="0" w:color="auto"/>
-              <w:left w:val="single" w:sz="4" w:space="0" w:color="auto"/>
-              <w:bottom w:val="single" w:sz="4" w:space="0" w:color="auto"/>
-              <w:right w:val="single" w:sz="4" w:space="0" w:color="auto"/>
-            </w:tcBorders>
-            <w:shd w:val="clear" w:color="auto" w:fill="D9E1F2"/>
-            <w:noWrap/>
-            <w:hideMark/>
+            <w:tcW w:w="1438" w:type="dxa"/>
           </w:tcPr>
           <w:p>
             <w:pPr>
-              <w:spacing w:after="0"/>
-              <w:jc w:val="left"/>
+              <w:pStyle w:val="Ttulo1"/>
+              <w:numPr>
+                <w:ilvl w:val="0"/>
+                <w:numId w:val="0"/>
+              </w:numPr>
+              <w:outlineLvl w:val="0"/>
+              <w:rPr>
+                <w:b w:val="0"/>
+                <w:bCs/>
+                <w:szCs w:val="20"/>
+              </w:rPr>
+            </w:pPr>
+            <w:r>
+              <w:rPr>
+                <w:rFonts w:cs="Arial"/>
+                <w:b w:val="0"/>
+                <w:bCs/>
+              </w:rPr>
+              <w:t>$PotenciaInversor</w:t>
+            </w:r>
+            <w:r>
               <w:rPr>
                 <w:rFonts w:eastAsia="Times New Roman" w:cs="Arial"/>
-                <w:color w:val="000000"/>
-                <w:lang w:eastAsia="pt-BR"/>
-              </w:rPr>
-            </w:pPr>
-            <w:r>
-              <w:rPr>
-                <w:rFonts w:cs="Arial"/>
-              </w:rPr>
-              <w:t>$PotenciaInversor</w:t>
-            </w:r>
-            <w:r>
-              <w:rPr>
-                <w:rFonts w:eastAsia="Times New Roman" w:cs="Arial"/>
+                <w:b w:val="0"/>
+                <w:bCs/>
                 <w:color w:val="000000"/>
                 <w:lang w:eastAsia="pt-BR"/>
               </w:rPr>
@@ -5367,30 +5321,27 @@
         </w:tc>
         <w:tc>
           <w:tcPr>
-            <w:tcW w:w="1701" w:type="dxa"/>
-            <w:tcBorders>
-              <w:top w:val="single" w:sz="8" w:space="0" w:color="auto"/>
-              <w:left w:val="single" w:sz="4" w:space="0" w:color="auto"/>
-              <w:bottom w:val="single" w:sz="4" w:space="0" w:color="auto"/>
-              <w:right w:val="single" w:sz="4" w:space="0" w:color="auto"/>
-            </w:tcBorders>
-            <w:shd w:val="clear" w:color="auto" w:fill="D9E1F2"/>
-            <w:noWrap/>
-            <w:hideMark/>
+            <w:tcW w:w="1438" w:type="dxa"/>
           </w:tcPr>
           <w:p>
             <w:pPr>
-              <w:spacing w:after="0"/>
-              <w:jc w:val="left"/>
-              <w:rPr>
-                <w:rFonts w:eastAsia="Times New Roman" w:cs="Arial"/>
-                <w:color w:val="000000"/>
-                <w:lang w:eastAsia="pt-BR"/>
+              <w:pStyle w:val="Ttulo1"/>
+              <w:numPr>
+                <w:ilvl w:val="0"/>
+                <w:numId w:val="0"/>
+              </w:numPr>
+              <w:outlineLvl w:val="0"/>
+              <w:rPr>
+                <w:b w:val="0"/>
+                <w:bCs/>
+                <w:szCs w:val="20"/>
               </w:rPr>
             </w:pPr>
             <w:r>
               <w:rPr>
                 <w:rFonts w:cs="Arial"/>
+                <w:b w:val="0"/>
+                <w:bCs/>
               </w:rPr>
               <w:t>$</w:t>
             </w:r>
@@ -5398,6 +5349,8 @@
             <w:r>
               <w:rPr>
                 <w:rFonts w:cs="Arial"/>
+                <w:b w:val="0"/>
+                <w:bCs/>
               </w:rPr>
               <w:t>QuantidadeKwca</w:t>
             </w:r>
@@ -5406,30 +5359,27 @@
         </w:tc>
         <w:tc>
           <w:tcPr>
-            <w:tcW w:w="1047" w:type="dxa"/>
-            <w:tcBorders>
-              <w:top w:val="single" w:sz="8" w:space="0" w:color="auto"/>
-              <w:left w:val="single" w:sz="4" w:space="0" w:color="auto"/>
-              <w:bottom w:val="single" w:sz="4" w:space="0" w:color="auto"/>
-              <w:right w:val="single" w:sz="4" w:space="0" w:color="auto"/>
-            </w:tcBorders>
-            <w:shd w:val="clear" w:color="auto" w:fill="D9E1F2"/>
-            <w:noWrap/>
-            <w:hideMark/>
+            <w:tcW w:w="1438" w:type="dxa"/>
           </w:tcPr>
           <w:p>
             <w:pPr>
-              <w:spacing w:after="0"/>
-              <w:jc w:val="left"/>
+              <w:pStyle w:val="Ttulo1"/>
+              <w:numPr>
+                <w:ilvl w:val="0"/>
+                <w:numId w:val="0"/>
+              </w:numPr>
+              <w:outlineLvl w:val="0"/>
+              <w:rPr>
+                <w:b w:val="0"/>
+                <w:bCs/>
+                <w:szCs w:val="20"/>
+              </w:rPr>
+            </w:pPr>
+            <w:r>
               <w:rPr>
                 <w:rFonts w:eastAsia="Times New Roman" w:cs="Arial"/>
-                <w:color w:val="000000"/>
-                <w:lang w:eastAsia="pt-BR"/>
-              </w:rPr>
-            </w:pPr>
-            <w:r>
-              <w:rPr>
-                <w:rFonts w:eastAsia="Times New Roman" w:cs="Arial"/>
+                <w:b w:val="0"/>
+                <w:bCs/>
                 <w:color w:val="000000"/>
                 <w:lang w:eastAsia="pt-BR"/>
               </w:rPr>
@@ -5439,30 +5389,27 @@
         </w:tc>
         <w:tc>
           <w:tcPr>
-            <w:tcW w:w="1775" w:type="dxa"/>
-            <w:tcBorders>
-              <w:top w:val="single" w:sz="8" w:space="0" w:color="auto"/>
-              <w:left w:val="single" w:sz="4" w:space="0" w:color="auto"/>
-              <w:bottom w:val="single" w:sz="4" w:space="0" w:color="auto"/>
-              <w:right w:val="single" w:sz="8" w:space="0" w:color="auto"/>
-            </w:tcBorders>
-            <w:shd w:val="clear" w:color="auto" w:fill="D9E1F2"/>
-            <w:noWrap/>
-            <w:hideMark/>
+            <w:tcW w:w="1439" w:type="dxa"/>
           </w:tcPr>
           <w:p>
             <w:pPr>
-              <w:spacing w:after="0"/>
-              <w:jc w:val="left"/>
-              <w:rPr>
-                <w:rFonts w:eastAsia="Times New Roman" w:cs="Arial"/>
-                <w:color w:val="000000"/>
-                <w:lang w:eastAsia="pt-BR"/>
+              <w:pStyle w:val="Ttulo1"/>
+              <w:numPr>
+                <w:ilvl w:val="0"/>
+                <w:numId w:val="0"/>
+              </w:numPr>
+              <w:outlineLvl w:val="0"/>
+              <w:rPr>
+                <w:b w:val="0"/>
+                <w:bCs/>
+                <w:szCs w:val="20"/>
               </w:rPr>
             </w:pPr>
             <w:r>
               <w:rPr>
                 <w:rFonts w:cs="Arial"/>
+                <w:b w:val="0"/>
+                <w:bCs/>
               </w:rPr>
               <w:t>$</w:t>
             </w:r>
@@ -5470,6 +5417,8 @@
             <w:r>
               <w:rPr>
                 <w:rFonts w:cs="Arial"/>
+                <w:b w:val="0"/>
+                <w:bCs/>
               </w:rPr>
               <w:t>QuantidadeKwca</w:t>
             </w:r>
@@ -5478,34 +5427,29 @@
         </w:tc>
       </w:tr>
       <w:tr>
-        <w:trPr>
-          <w:trHeight w:val="292"/>
-        </w:trPr>
         <w:tc>
           <w:tcPr>
-            <w:tcW w:w="2074" w:type="dxa"/>
-            <w:tcBorders>
-              <w:top w:val="single" w:sz="4" w:space="0" w:color="auto"/>
-              <w:left w:val="single" w:sz="8" w:space="0" w:color="auto"/>
-              <w:bottom w:val="single" w:sz="4" w:space="0" w:color="auto"/>
-              <w:right w:val="single" w:sz="4" w:space="0" w:color="auto"/>
-            </w:tcBorders>
-            <w:noWrap/>
-            <w:hideMark/>
+            <w:tcW w:w="2155" w:type="dxa"/>
           </w:tcPr>
           <w:p>
             <w:pPr>
-              <w:spacing w:after="0"/>
-              <w:jc w:val="left"/>
+              <w:pStyle w:val="Ttulo1"/>
+              <w:numPr>
+                <w:ilvl w:val="0"/>
+                <w:numId w:val="0"/>
+              </w:numPr>
+              <w:outlineLvl w:val="0"/>
+              <w:rPr>
+                <w:b w:val="0"/>
+                <w:bCs/>
+                <w:szCs w:val="20"/>
+              </w:rPr>
+            </w:pPr>
+            <w:r>
               <w:rPr>
                 <w:rFonts w:eastAsia="Times New Roman" w:cs="Arial"/>
-                <w:color w:val="000000"/>
-                <w:lang w:eastAsia="pt-BR"/>
-              </w:rPr>
-            </w:pPr>
-            <w:r>
-              <w:rPr>
-                <w:rFonts w:eastAsia="Times New Roman" w:cs="Arial"/>
+                <w:b w:val="0"/>
+                <w:bCs/>
                 <w:color w:val="000000"/>
                 <w:lang w:eastAsia="pt-BR"/>
               </w:rPr>
@@ -5515,29 +5459,27 @@
         </w:tc>
         <w:tc>
           <w:tcPr>
-            <w:tcW w:w="2008" w:type="dxa"/>
-            <w:tcBorders>
-              <w:top w:val="single" w:sz="4" w:space="0" w:color="auto"/>
-              <w:left w:val="single" w:sz="4" w:space="0" w:color="auto"/>
-              <w:bottom w:val="single" w:sz="4" w:space="0" w:color="auto"/>
-              <w:right w:val="single" w:sz="4" w:space="0" w:color="auto"/>
-            </w:tcBorders>
-            <w:noWrap/>
-            <w:hideMark/>
+            <w:tcW w:w="1438" w:type="dxa"/>
           </w:tcPr>
           <w:p>
             <w:pPr>
-              <w:spacing w:after="0"/>
-              <w:jc w:val="left"/>
+              <w:pStyle w:val="Ttulo1"/>
+              <w:numPr>
+                <w:ilvl w:val="0"/>
+                <w:numId w:val="0"/>
+              </w:numPr>
+              <w:outlineLvl w:val="0"/>
+              <w:rPr>
+                <w:b w:val="0"/>
+                <w:bCs/>
+                <w:szCs w:val="20"/>
+              </w:rPr>
+            </w:pPr>
+            <w:r>
               <w:rPr>
                 <w:rFonts w:eastAsia="Times New Roman" w:cs="Arial"/>
-                <w:color w:val="000000"/>
-                <w:lang w:eastAsia="pt-BR"/>
-              </w:rPr>
-            </w:pPr>
-            <w:r>
-              <w:rPr>
-                <w:rFonts w:eastAsia="Times New Roman" w:cs="Arial"/>
+                <w:b w:val="0"/>
+                <w:bCs/>
                 <w:color w:val="000000"/>
                 <w:lang w:eastAsia="pt-BR"/>
               </w:rPr>
@@ -5547,29 +5489,27 @@
         </w:tc>
         <w:tc>
           <w:tcPr>
-            <w:tcW w:w="2015" w:type="dxa"/>
-            <w:tcBorders>
-              <w:top w:val="single" w:sz="4" w:space="0" w:color="auto"/>
-              <w:left w:val="single" w:sz="4" w:space="0" w:color="auto"/>
-              <w:bottom w:val="single" w:sz="4" w:space="0" w:color="auto"/>
-              <w:right w:val="single" w:sz="4" w:space="0" w:color="auto"/>
-            </w:tcBorders>
-            <w:noWrap/>
-            <w:hideMark/>
+            <w:tcW w:w="1438" w:type="dxa"/>
           </w:tcPr>
           <w:p>
             <w:pPr>
-              <w:spacing w:after="0"/>
-              <w:jc w:val="left"/>
+              <w:pStyle w:val="Ttulo1"/>
+              <w:numPr>
+                <w:ilvl w:val="0"/>
+                <w:numId w:val="0"/>
+              </w:numPr>
+              <w:outlineLvl w:val="0"/>
+              <w:rPr>
+                <w:b w:val="0"/>
+                <w:bCs/>
+                <w:szCs w:val="20"/>
+              </w:rPr>
+            </w:pPr>
+            <w:r>
               <w:rPr>
                 <w:rFonts w:eastAsia="Times New Roman" w:cs="Arial"/>
-                <w:color w:val="000000"/>
-                <w:lang w:eastAsia="pt-BR"/>
-              </w:rPr>
-            </w:pPr>
-            <w:r>
-              <w:rPr>
-                <w:rFonts w:eastAsia="Times New Roman" w:cs="Arial"/>
+                <w:b w:val="0"/>
+                <w:bCs/>
                 <w:color w:val="000000"/>
                 <w:lang w:eastAsia="pt-BR"/>
               </w:rPr>
@@ -5579,29 +5519,27 @@
         </w:tc>
         <w:tc>
           <w:tcPr>
-            <w:tcW w:w="1701" w:type="dxa"/>
-            <w:tcBorders>
-              <w:top w:val="single" w:sz="8" w:space="0" w:color="auto"/>
-              <w:left w:val="single" w:sz="4" w:space="0" w:color="auto"/>
-              <w:bottom w:val="single" w:sz="4" w:space="0" w:color="auto"/>
-              <w:right w:val="single" w:sz="4" w:space="0" w:color="auto"/>
-            </w:tcBorders>
-            <w:noWrap/>
-            <w:hideMark/>
+            <w:tcW w:w="1438" w:type="dxa"/>
           </w:tcPr>
           <w:p>
             <w:pPr>
-              <w:spacing w:after="0"/>
-              <w:jc w:val="left"/>
+              <w:pStyle w:val="Ttulo1"/>
+              <w:numPr>
+                <w:ilvl w:val="0"/>
+                <w:numId w:val="0"/>
+              </w:numPr>
+              <w:outlineLvl w:val="0"/>
+              <w:rPr>
+                <w:b w:val="0"/>
+                <w:bCs/>
+                <w:szCs w:val="20"/>
+              </w:rPr>
+            </w:pPr>
+            <w:r>
               <w:rPr>
                 <w:rFonts w:eastAsia="Times New Roman" w:cs="Arial"/>
-                <w:color w:val="000000"/>
-                <w:lang w:eastAsia="pt-BR"/>
-              </w:rPr>
-            </w:pPr>
-            <w:r>
-              <w:rPr>
-                <w:rFonts w:eastAsia="Times New Roman" w:cs="Arial"/>
+                <w:b w:val="0"/>
+                <w:bCs/>
                 <w:color w:val="000000"/>
                 <w:lang w:eastAsia="pt-BR"/>
               </w:rPr>
@@ -5611,29 +5549,27 @@
         </w:tc>
         <w:tc>
           <w:tcPr>
-            <w:tcW w:w="1047" w:type="dxa"/>
-            <w:tcBorders>
-              <w:top w:val="single" w:sz="4" w:space="0" w:color="auto"/>
-              <w:left w:val="single" w:sz="4" w:space="0" w:color="auto"/>
-              <w:bottom w:val="single" w:sz="4" w:space="0" w:color="auto"/>
-              <w:right w:val="single" w:sz="4" w:space="0" w:color="auto"/>
-            </w:tcBorders>
-            <w:noWrap/>
-            <w:hideMark/>
+            <w:tcW w:w="1438" w:type="dxa"/>
           </w:tcPr>
           <w:p>
             <w:pPr>
-              <w:spacing w:after="0"/>
-              <w:jc w:val="left"/>
+              <w:pStyle w:val="Ttulo1"/>
+              <w:numPr>
+                <w:ilvl w:val="0"/>
+                <w:numId w:val="0"/>
+              </w:numPr>
+              <w:outlineLvl w:val="0"/>
+              <w:rPr>
+                <w:b w:val="0"/>
+                <w:bCs/>
+                <w:szCs w:val="20"/>
+              </w:rPr>
+            </w:pPr>
+            <w:r>
               <w:rPr>
                 <w:rFonts w:eastAsia="Times New Roman" w:cs="Arial"/>
-                <w:color w:val="000000"/>
-                <w:lang w:eastAsia="pt-BR"/>
-              </w:rPr>
-            </w:pPr>
-            <w:r>
-              <w:rPr>
-                <w:rFonts w:eastAsia="Times New Roman" w:cs="Arial"/>
+                <w:b w:val="0"/>
+                <w:bCs/>
                 <w:color w:val="000000"/>
                 <w:lang w:eastAsia="pt-BR"/>
               </w:rPr>
@@ -5643,29 +5579,27 @@
         </w:tc>
         <w:tc>
           <w:tcPr>
-            <w:tcW w:w="1775" w:type="dxa"/>
-            <w:tcBorders>
-              <w:top w:val="single" w:sz="8" w:space="0" w:color="auto"/>
-              <w:left w:val="single" w:sz="4" w:space="0" w:color="auto"/>
-              <w:bottom w:val="single" w:sz="4" w:space="0" w:color="auto"/>
-              <w:right w:val="single" w:sz="8" w:space="0" w:color="auto"/>
-            </w:tcBorders>
-            <w:noWrap/>
-            <w:hideMark/>
+            <w:tcW w:w="1439" w:type="dxa"/>
           </w:tcPr>
           <w:p>
             <w:pPr>
-              <w:spacing w:after="0"/>
-              <w:jc w:val="left"/>
+              <w:pStyle w:val="Ttulo1"/>
+              <w:numPr>
+                <w:ilvl w:val="0"/>
+                <w:numId w:val="0"/>
+              </w:numPr>
+              <w:outlineLvl w:val="0"/>
+              <w:rPr>
+                <w:b w:val="0"/>
+                <w:bCs/>
+                <w:szCs w:val="20"/>
+              </w:rPr>
+            </w:pPr>
+            <w:r>
               <w:rPr>
                 <w:rFonts w:eastAsia="Times New Roman" w:cs="Arial"/>
-                <w:color w:val="000000"/>
-                <w:lang w:eastAsia="pt-BR"/>
-              </w:rPr>
-            </w:pPr>
-            <w:r>
-              <w:rPr>
-                <w:rFonts w:eastAsia="Times New Roman" w:cs="Arial"/>
+                <w:b w:val="0"/>
+                <w:bCs/>
                 <w:color w:val="000000"/>
                 <w:lang w:eastAsia="pt-BR"/>
               </w:rPr>
@@ -5675,35 +5609,29 @@
         </w:tc>
       </w:tr>
       <w:tr>
-        <w:trPr>
-          <w:trHeight w:val="278"/>
-        </w:trPr>
         <w:tc>
           <w:tcPr>
-            <w:tcW w:w="2074" w:type="dxa"/>
-            <w:tcBorders>
-              <w:top w:val="single" w:sz="4" w:space="0" w:color="auto"/>
-              <w:left w:val="single" w:sz="8" w:space="0" w:color="auto"/>
-              <w:bottom w:val="single" w:sz="4" w:space="0" w:color="auto"/>
-              <w:right w:val="single" w:sz="4" w:space="0" w:color="auto"/>
-            </w:tcBorders>
-            <w:shd w:val="clear" w:color="auto" w:fill="D9E1F2"/>
-            <w:noWrap/>
-            <w:hideMark/>
+            <w:tcW w:w="2155" w:type="dxa"/>
           </w:tcPr>
           <w:p>
             <w:pPr>
-              <w:spacing w:after="0"/>
-              <w:jc w:val="left"/>
+              <w:pStyle w:val="Ttulo1"/>
+              <w:numPr>
+                <w:ilvl w:val="0"/>
+                <w:numId w:val="0"/>
+              </w:numPr>
+              <w:outlineLvl w:val="0"/>
+              <w:rPr>
+                <w:b w:val="0"/>
+                <w:bCs/>
+                <w:szCs w:val="20"/>
+              </w:rPr>
+            </w:pPr>
+            <w:r>
               <w:rPr>
                 <w:rFonts w:eastAsia="Times New Roman" w:cs="Arial"/>
-                <w:color w:val="000000"/>
-                <w:lang w:eastAsia="pt-BR"/>
-              </w:rPr>
-            </w:pPr>
-            <w:r>
-              <w:rPr>
-                <w:rFonts w:eastAsia="Times New Roman" w:cs="Arial"/>
+                <w:b w:val="0"/>
+                <w:bCs/>
                 <w:color w:val="000000"/>
                 <w:lang w:eastAsia="pt-BR"/>
               </w:rPr>
@@ -5713,30 +5641,27 @@
         </w:tc>
         <w:tc>
           <w:tcPr>
-            <w:tcW w:w="2008" w:type="dxa"/>
-            <w:tcBorders>
-              <w:top w:val="single" w:sz="4" w:space="0" w:color="auto"/>
-              <w:left w:val="single" w:sz="4" w:space="0" w:color="auto"/>
-              <w:bottom w:val="single" w:sz="4" w:space="0" w:color="auto"/>
-              <w:right w:val="single" w:sz="4" w:space="0" w:color="auto"/>
-            </w:tcBorders>
-            <w:shd w:val="clear" w:color="auto" w:fill="D9E1F2"/>
-            <w:noWrap/>
-            <w:hideMark/>
+            <w:tcW w:w="1438" w:type="dxa"/>
           </w:tcPr>
           <w:p>
             <w:pPr>
-              <w:spacing w:after="0"/>
-              <w:jc w:val="left"/>
+              <w:pStyle w:val="Ttulo1"/>
+              <w:numPr>
+                <w:ilvl w:val="0"/>
+                <w:numId w:val="0"/>
+              </w:numPr>
+              <w:outlineLvl w:val="0"/>
+              <w:rPr>
+                <w:b w:val="0"/>
+                <w:bCs/>
+                <w:szCs w:val="20"/>
+              </w:rPr>
+            </w:pPr>
+            <w:r>
               <w:rPr>
                 <w:rFonts w:eastAsia="Times New Roman" w:cs="Arial"/>
-                <w:color w:val="000000"/>
-                <w:lang w:eastAsia="pt-BR"/>
-              </w:rPr>
-            </w:pPr>
-            <w:r>
-              <w:rPr>
-                <w:rFonts w:eastAsia="Times New Roman" w:cs="Arial"/>
+                <w:b w:val="0"/>
+                <w:bCs/>
                 <w:color w:val="000000"/>
                 <w:lang w:eastAsia="pt-BR"/>
               </w:rPr>
@@ -5746,30 +5671,27 @@
         </w:tc>
         <w:tc>
           <w:tcPr>
-            <w:tcW w:w="2015" w:type="dxa"/>
-            <w:tcBorders>
-              <w:top w:val="single" w:sz="4" w:space="0" w:color="auto"/>
-              <w:left w:val="single" w:sz="4" w:space="0" w:color="auto"/>
-              <w:bottom w:val="single" w:sz="4" w:space="0" w:color="auto"/>
-              <w:right w:val="single" w:sz="4" w:space="0" w:color="auto"/>
-            </w:tcBorders>
-            <w:shd w:val="clear" w:color="auto" w:fill="D9E1F2"/>
-            <w:noWrap/>
-            <w:hideMark/>
+            <w:tcW w:w="1438" w:type="dxa"/>
           </w:tcPr>
           <w:p>
             <w:pPr>
-              <w:spacing w:after="0"/>
-              <w:jc w:val="left"/>
+              <w:pStyle w:val="Ttulo1"/>
+              <w:numPr>
+                <w:ilvl w:val="0"/>
+                <w:numId w:val="0"/>
+              </w:numPr>
+              <w:outlineLvl w:val="0"/>
+              <w:rPr>
+                <w:b w:val="0"/>
+                <w:bCs/>
+                <w:szCs w:val="20"/>
+              </w:rPr>
+            </w:pPr>
+            <w:r>
               <w:rPr>
                 <w:rFonts w:eastAsia="Times New Roman" w:cs="Arial"/>
-                <w:color w:val="000000"/>
-                <w:lang w:eastAsia="pt-BR"/>
-              </w:rPr>
-            </w:pPr>
-            <w:r>
-              <w:rPr>
-                <w:rFonts w:eastAsia="Times New Roman" w:cs="Arial"/>
+                <w:b w:val="0"/>
+                <w:bCs/>
                 <w:color w:val="000000"/>
                 <w:lang w:eastAsia="pt-BR"/>
               </w:rPr>
@@ -5779,30 +5701,27 @@
         </w:tc>
         <w:tc>
           <w:tcPr>
-            <w:tcW w:w="1701" w:type="dxa"/>
-            <w:tcBorders>
-              <w:top w:val="single" w:sz="8" w:space="0" w:color="auto"/>
-              <w:left w:val="single" w:sz="4" w:space="0" w:color="auto"/>
-              <w:bottom w:val="single" w:sz="4" w:space="0" w:color="auto"/>
-              <w:right w:val="single" w:sz="4" w:space="0" w:color="auto"/>
-            </w:tcBorders>
-            <w:shd w:val="clear" w:color="auto" w:fill="D9E1F2"/>
-            <w:noWrap/>
-            <w:hideMark/>
+            <w:tcW w:w="1438" w:type="dxa"/>
           </w:tcPr>
           <w:p>
             <w:pPr>
-              <w:spacing w:after="0"/>
-              <w:jc w:val="left"/>
+              <w:pStyle w:val="Ttulo1"/>
+              <w:numPr>
+                <w:ilvl w:val="0"/>
+                <w:numId w:val="0"/>
+              </w:numPr>
+              <w:outlineLvl w:val="0"/>
+              <w:rPr>
+                <w:b w:val="0"/>
+                <w:bCs/>
+                <w:szCs w:val="20"/>
+              </w:rPr>
+            </w:pPr>
+            <w:r>
               <w:rPr>
                 <w:rFonts w:eastAsia="Times New Roman" w:cs="Arial"/>
-                <w:color w:val="000000"/>
-                <w:lang w:eastAsia="pt-BR"/>
-              </w:rPr>
-            </w:pPr>
-            <w:r>
-              <w:rPr>
-                <w:rFonts w:eastAsia="Times New Roman" w:cs="Arial"/>
+                <w:b w:val="0"/>
+                <w:bCs/>
                 <w:color w:val="000000"/>
                 <w:lang w:eastAsia="pt-BR"/>
               </w:rPr>
@@ -5812,30 +5731,27 @@
         </w:tc>
         <w:tc>
           <w:tcPr>
-            <w:tcW w:w="1047" w:type="dxa"/>
-            <w:tcBorders>
-              <w:top w:val="single" w:sz="4" w:space="0" w:color="auto"/>
-              <w:left w:val="single" w:sz="4" w:space="0" w:color="auto"/>
-              <w:bottom w:val="single" w:sz="4" w:space="0" w:color="auto"/>
-              <w:right w:val="single" w:sz="4" w:space="0" w:color="auto"/>
-            </w:tcBorders>
-            <w:shd w:val="clear" w:color="auto" w:fill="D9E1F2"/>
-            <w:noWrap/>
-            <w:hideMark/>
+            <w:tcW w:w="1438" w:type="dxa"/>
           </w:tcPr>
           <w:p>
             <w:pPr>
-              <w:spacing w:after="0"/>
-              <w:jc w:val="left"/>
+              <w:pStyle w:val="Ttulo1"/>
+              <w:numPr>
+                <w:ilvl w:val="0"/>
+                <w:numId w:val="0"/>
+              </w:numPr>
+              <w:outlineLvl w:val="0"/>
+              <w:rPr>
+                <w:b w:val="0"/>
+                <w:bCs/>
+                <w:szCs w:val="20"/>
+              </w:rPr>
+            </w:pPr>
+            <w:r>
               <w:rPr>
                 <w:rFonts w:eastAsia="Times New Roman" w:cs="Arial"/>
-                <w:color w:val="000000"/>
-                <w:lang w:eastAsia="pt-BR"/>
-              </w:rPr>
-            </w:pPr>
-            <w:r>
-              <w:rPr>
-                <w:rFonts w:eastAsia="Times New Roman" w:cs="Arial"/>
+                <w:b w:val="0"/>
+                <w:bCs/>
                 <w:color w:val="000000"/>
                 <w:lang w:eastAsia="pt-BR"/>
               </w:rPr>
@@ -5845,30 +5761,27 @@
         </w:tc>
         <w:tc>
           <w:tcPr>
-            <w:tcW w:w="1775" w:type="dxa"/>
-            <w:tcBorders>
-              <w:top w:val="single" w:sz="8" w:space="0" w:color="auto"/>
-              <w:left w:val="single" w:sz="4" w:space="0" w:color="auto"/>
-              <w:bottom w:val="single" w:sz="4" w:space="0" w:color="auto"/>
-              <w:right w:val="single" w:sz="8" w:space="0" w:color="auto"/>
-            </w:tcBorders>
-            <w:shd w:val="clear" w:color="auto" w:fill="D9E1F2"/>
-            <w:noWrap/>
-            <w:hideMark/>
+            <w:tcW w:w="1439" w:type="dxa"/>
           </w:tcPr>
           <w:p>
             <w:pPr>
-              <w:spacing w:after="0"/>
-              <w:jc w:val="left"/>
+              <w:pStyle w:val="Ttulo1"/>
+              <w:numPr>
+                <w:ilvl w:val="0"/>
+                <w:numId w:val="0"/>
+              </w:numPr>
+              <w:outlineLvl w:val="0"/>
+              <w:rPr>
+                <w:b w:val="0"/>
+                <w:bCs/>
+                <w:szCs w:val="20"/>
+              </w:rPr>
+            </w:pPr>
+            <w:r>
               <w:rPr>
                 <w:rFonts w:eastAsia="Times New Roman" w:cs="Arial"/>
-                <w:color w:val="000000"/>
-                <w:lang w:eastAsia="pt-BR"/>
-              </w:rPr>
-            </w:pPr>
-            <w:r>
-              <w:rPr>
-                <w:rFonts w:eastAsia="Times New Roman" w:cs="Arial"/>
+                <w:b w:val="0"/>
+                <w:bCs/>
                 <w:color w:val="000000"/>
                 <w:lang w:eastAsia="pt-BR"/>
               </w:rPr>
@@ -5878,35 +5791,29 @@
         </w:tc>
       </w:tr>
       <w:tr>
-        <w:trPr>
-          <w:trHeight w:val="292"/>
-        </w:trPr>
         <w:tc>
           <w:tcPr>
-            <w:tcW w:w="2074" w:type="dxa"/>
-            <w:tcBorders>
-              <w:top w:val="single" w:sz="4" w:space="0" w:color="auto"/>
-              <w:left w:val="single" w:sz="8" w:space="0" w:color="auto"/>
-              <w:bottom w:val="single" w:sz="8" w:space="0" w:color="auto"/>
-              <w:right w:val="single" w:sz="4" w:space="0" w:color="auto"/>
-            </w:tcBorders>
-            <w:shd w:val="clear" w:color="auto" w:fill="FFFFFF" w:themeFill="background1"/>
-            <w:noWrap/>
-            <w:hideMark/>
+            <w:tcW w:w="2155" w:type="dxa"/>
           </w:tcPr>
           <w:p>
             <w:pPr>
-              <w:spacing w:after="0"/>
-              <w:jc w:val="left"/>
+              <w:pStyle w:val="Ttulo1"/>
+              <w:numPr>
+                <w:ilvl w:val="0"/>
+                <w:numId w:val="0"/>
+              </w:numPr>
+              <w:outlineLvl w:val="0"/>
+              <w:rPr>
+                <w:b w:val="0"/>
+                <w:bCs/>
+                <w:szCs w:val="20"/>
+              </w:rPr>
+            </w:pPr>
+            <w:r>
               <w:rPr>
                 <w:rFonts w:eastAsia="Times New Roman" w:cs="Arial"/>
-                <w:color w:val="000000"/>
-                <w:lang w:eastAsia="pt-BR"/>
-              </w:rPr>
-            </w:pPr>
-            <w:r>
-              <w:rPr>
-                <w:rFonts w:eastAsia="Times New Roman" w:cs="Arial"/>
+                <w:b w:val="0"/>
+                <w:bCs/>
                 <w:color w:val="000000"/>
                 <w:lang w:eastAsia="pt-BR"/>
               </w:rPr>
@@ -5916,30 +5823,27 @@
         </w:tc>
         <w:tc>
           <w:tcPr>
-            <w:tcW w:w="2008" w:type="dxa"/>
-            <w:tcBorders>
-              <w:top w:val="single" w:sz="4" w:space="0" w:color="auto"/>
-              <w:left w:val="single" w:sz="4" w:space="0" w:color="auto"/>
-              <w:bottom w:val="single" w:sz="8" w:space="0" w:color="auto"/>
-              <w:right w:val="single" w:sz="4" w:space="0" w:color="auto"/>
-            </w:tcBorders>
-            <w:shd w:val="clear" w:color="auto" w:fill="FFFFFF" w:themeFill="background1"/>
-            <w:noWrap/>
-            <w:hideMark/>
+            <w:tcW w:w="1438" w:type="dxa"/>
           </w:tcPr>
           <w:p>
             <w:pPr>
-              <w:spacing w:after="0"/>
-              <w:jc w:val="left"/>
+              <w:pStyle w:val="Ttulo1"/>
+              <w:numPr>
+                <w:ilvl w:val="0"/>
+                <w:numId w:val="0"/>
+              </w:numPr>
+              <w:outlineLvl w:val="0"/>
+              <w:rPr>
+                <w:b w:val="0"/>
+                <w:bCs/>
+                <w:szCs w:val="20"/>
+              </w:rPr>
+            </w:pPr>
+            <w:r>
               <w:rPr>
                 <w:rFonts w:eastAsia="Times New Roman" w:cs="Arial"/>
-                <w:color w:val="000000"/>
-                <w:lang w:eastAsia="pt-BR"/>
-              </w:rPr>
-            </w:pPr>
-            <w:r>
-              <w:rPr>
-                <w:rFonts w:eastAsia="Times New Roman" w:cs="Arial"/>
+                <w:b w:val="0"/>
+                <w:bCs/>
                 <w:color w:val="000000"/>
                 <w:lang w:eastAsia="pt-BR"/>
               </w:rPr>
@@ -5949,54 +5853,47 @@
         </w:tc>
         <w:tc>
           <w:tcPr>
-            <w:tcW w:w="2015" w:type="dxa"/>
-            <w:tcBorders>
-              <w:top w:val="single" w:sz="4" w:space="0" w:color="auto"/>
-              <w:left w:val="single" w:sz="4" w:space="0" w:color="auto"/>
-              <w:bottom w:val="single" w:sz="8" w:space="0" w:color="auto"/>
-              <w:right w:val="single" w:sz="4" w:space="0" w:color="auto"/>
-            </w:tcBorders>
-            <w:shd w:val="clear" w:color="auto" w:fill="FFFFFF" w:themeFill="background1"/>
-            <w:noWrap/>
+            <w:tcW w:w="1438" w:type="dxa"/>
           </w:tcPr>
           <w:p>
             <w:pPr>
-              <w:spacing w:after="0"/>
-              <w:jc w:val="left"/>
-              <w:rPr>
-                <w:rFonts w:eastAsia="Times New Roman" w:cs="Arial"/>
-                <w:color w:val="000000"/>
-                <w:lang w:eastAsia="pt-BR"/>
+              <w:pStyle w:val="Ttulo1"/>
+              <w:numPr>
+                <w:ilvl w:val="0"/>
+                <w:numId w:val="0"/>
+              </w:numPr>
+              <w:outlineLvl w:val="0"/>
+              <w:rPr>
+                <w:b w:val="0"/>
+                <w:bCs/>
+                <w:szCs w:val="20"/>
               </w:rPr>
             </w:pPr>
           </w:p>
         </w:tc>
         <w:tc>
           <w:tcPr>
-            <w:tcW w:w="1701" w:type="dxa"/>
-            <w:tcBorders>
-              <w:top w:val="single" w:sz="4" w:space="0" w:color="auto"/>
-              <w:left w:val="single" w:sz="4" w:space="0" w:color="auto"/>
-              <w:bottom w:val="single" w:sz="8" w:space="0" w:color="auto"/>
-              <w:right w:val="single" w:sz="4" w:space="0" w:color="auto"/>
-            </w:tcBorders>
-            <w:shd w:val="clear" w:color="auto" w:fill="FFFFFF" w:themeFill="background1"/>
-            <w:noWrap/>
-            <w:hideMark/>
+            <w:tcW w:w="1438" w:type="dxa"/>
           </w:tcPr>
           <w:p>
             <w:pPr>
-              <w:spacing w:after="0"/>
-              <w:jc w:val="left"/>
-              <w:rPr>
-                <w:rFonts w:eastAsia="Times New Roman" w:cs="Arial"/>
-                <w:color w:val="000000"/>
-                <w:lang w:eastAsia="pt-BR"/>
+              <w:pStyle w:val="Ttulo1"/>
+              <w:numPr>
+                <w:ilvl w:val="0"/>
+                <w:numId w:val="0"/>
+              </w:numPr>
+              <w:outlineLvl w:val="0"/>
+              <w:rPr>
+                <w:b w:val="0"/>
+                <w:bCs/>
+                <w:szCs w:val="20"/>
               </w:rPr>
             </w:pPr>
             <w:r>
               <w:rPr>
                 <w:rFonts w:cs="Arial"/>
+                <w:b w:val="0"/>
+                <w:bCs/>
               </w:rPr>
               <w:t>$</w:t>
             </w:r>
@@ -6004,6 +5901,8 @@
             <w:r>
               <w:rPr>
                 <w:rFonts w:cs="Arial"/>
+                <w:b w:val="0"/>
+                <w:bCs/>
               </w:rPr>
               <w:t>QCPotAtiva</w:t>
             </w:r>
@@ -6012,53 +5911,47 @@
         </w:tc>
         <w:tc>
           <w:tcPr>
-            <w:tcW w:w="1047" w:type="dxa"/>
-            <w:tcBorders>
-              <w:top w:val="single" w:sz="4" w:space="0" w:color="auto"/>
-              <w:left w:val="single" w:sz="4" w:space="0" w:color="auto"/>
-              <w:bottom w:val="single" w:sz="8" w:space="0" w:color="auto"/>
-              <w:right w:val="single" w:sz="4" w:space="0" w:color="auto"/>
-            </w:tcBorders>
-            <w:shd w:val="clear" w:color="auto" w:fill="FFFFFF" w:themeFill="background1"/>
-            <w:noWrap/>
-            <w:hideMark/>
+            <w:tcW w:w="1438" w:type="dxa"/>
           </w:tcPr>
           <w:p>
             <w:pPr>
-              <w:rPr>
-                <w:rFonts w:eastAsia="Times New Roman" w:cs="Arial"/>
-                <w:color w:val="000000"/>
-                <w:lang w:eastAsia="pt-BR"/>
+              <w:pStyle w:val="Ttulo1"/>
+              <w:numPr>
+                <w:ilvl w:val="0"/>
+                <w:numId w:val="0"/>
+              </w:numPr>
+              <w:outlineLvl w:val="0"/>
+              <w:rPr>
+                <w:b w:val="0"/>
+                <w:bCs/>
+                <w:szCs w:val="20"/>
               </w:rPr>
             </w:pPr>
           </w:p>
         </w:tc>
         <w:tc>
           <w:tcPr>
-            <w:tcW w:w="1775" w:type="dxa"/>
-            <w:tcBorders>
-              <w:top w:val="single" w:sz="4" w:space="0" w:color="auto"/>
-              <w:left w:val="single" w:sz="4" w:space="0" w:color="auto"/>
-              <w:bottom w:val="single" w:sz="8" w:space="0" w:color="auto"/>
-              <w:right w:val="single" w:sz="8" w:space="0" w:color="auto"/>
-            </w:tcBorders>
-            <w:shd w:val="clear" w:color="auto" w:fill="FFFFFF" w:themeFill="background1"/>
-            <w:noWrap/>
-            <w:hideMark/>
+            <w:tcW w:w="1439" w:type="dxa"/>
           </w:tcPr>
           <w:p>
             <w:pPr>
-              <w:spacing w:after="0"/>
-              <w:jc w:val="left"/>
-              <w:rPr>
-                <w:rFonts w:eastAsia="Times New Roman" w:cs="Arial"/>
-                <w:color w:val="000000"/>
-                <w:lang w:eastAsia="pt-BR"/>
+              <w:pStyle w:val="Ttulo1"/>
+              <w:numPr>
+                <w:ilvl w:val="0"/>
+                <w:numId w:val="0"/>
+              </w:numPr>
+              <w:outlineLvl w:val="0"/>
+              <w:rPr>
+                <w:b w:val="0"/>
+                <w:bCs/>
+                <w:szCs w:val="20"/>
               </w:rPr>
             </w:pPr>
             <w:r>
               <w:rPr>
                 <w:rFonts w:cs="Arial"/>
+                <w:b w:val="0"/>
+                <w:bCs/>
               </w:rPr>
               <w:t>$</w:t>
             </w:r>
@@ -6066,6 +5959,8 @@
             <w:r>
               <w:rPr>
                 <w:rFonts w:cs="Arial"/>
+                <w:b w:val="0"/>
+                <w:bCs/>
               </w:rPr>
               <w:t>QCPotAparente</w:t>
             </w:r>
@@ -6074,21 +5969,10 @@
         </w:tc>
       </w:tr>
     </w:tbl>
-    <w:p>
-      <w:pPr>
-        <w:pStyle w:val="Ttulo1"/>
-      </w:pPr>
-      <w:r>
-        <w:t xml:space="preserve"> </w:t>
-      </w:r>
-      <w:r>
-        <w:t>Relação de cargas instaladas e Demanda da instalação</w:t>
-      </w:r>
-      <w:bookmarkEnd w:id="20"/>
-    </w:p>
     <w:p/>
     <w:p>
       <w:r>
+        <w:lastRenderedPageBreak/>
         <w:t>Por se tratar de uma usina de geração remota, a máxima injeção ocorre quando os inversores estão na máxima produção, quando injetarão tudo o que não for consumido. Logo, a demanda em kW é igual a potência máxima dos inversores na usina fotovoltaica</w:t>
       </w:r>
     </w:p>
@@ -6115,8 +5999,12 @@
       </w:r>
     </w:p>
     <w:p>
-      <w:r>
-        <w:lastRenderedPageBreak/>
+      <w:pPr>
+        <w:rPr>
+          <w:u w:val="single"/>
+        </w:rPr>
+      </w:pPr>
+      <w:r>
         <w:t>Caberá ao consumidor manter o fator de potência de suas instalações nos limites</w:t>
       </w:r>
       <w:r>
@@ -6156,7 +6044,7 @@
         <w:fldChar w:fldCharType="end"/>
       </w:r>
       <w:r>
-        <w:t xml:space="preserve">(s) </w:t>
+        <w:t xml:space="preserve"> </w:t>
       </w:r>
       <w:r>
         <w:t>$</w:t>
@@ -6170,36 +6058,10 @@
         <w:t xml:space="preserve"> </w:t>
       </w:r>
       <w:r>
-        <w:fldChar w:fldCharType="begin"/>
-      </w:r>
-      <w:r>
-        <w:instrText xml:space="preserve"> IF </w:instrText>
-      </w:r>
-      <w:fldSimple w:instr=" MERGEFIELD Quantidade_de_Transformadores ">
-        <w:r>
-          <w:rPr>
-            <w:noProof/>
-          </w:rPr>
-          <w:instrText>1</w:instrText>
-        </w:r>
-      </w:fldSimple>
-      <w:r>
-        <w:instrText xml:space="preserve"> &gt; 1 "transformadores" "transformador" </w:instrText>
-      </w:r>
-      <w:r>
-        <w:fldChar w:fldCharType="separate"/>
-      </w:r>
-      <w:r>
-        <w:rPr>
-          <w:noProof/>
-        </w:rPr>
-        <w:t>transformador</w:t>
-      </w:r>
-      <w:r>
-        <w:fldChar w:fldCharType="end"/>
-      </w:r>
-      <w:r>
-        <w:t>(res) de $</w:t>
+        <w:t xml:space="preserve">transformador(es) </w:t>
+      </w:r>
+      <w:r>
+        <w:t>de $</w:t>
       </w:r>
       <w:proofErr w:type="spellStart"/>
       <w:r>
@@ -6315,6 +6177,7 @@
         <w:rPr>
           <w:noProof/>
         </w:rPr>
+        <w:lastRenderedPageBreak/>
         <w:drawing>
           <wp:inline distT="0" distB="0" distL="0" distR="0" wp14:anchorId="51E654A4" wp14:editId="3B40E63A">
             <wp:extent cx="5419725" cy="1129831"/>
@@ -7320,7 +7183,7 @@
         <w:sz w:val="18"/>
         <w:szCs w:val="20"/>
       </w:rPr>
-      <w:t>9</w:t>
+      <w:t>10</w:t>
     </w:r>
     <w:r>
       <w:rPr>

</xml_diff>